<commit_message>
Start to write final
</commit_message>
<xml_diff>
--- a/08.ZAKLYCHENIE.docx
+++ b/08.ZAKLYCHENIE.docx
@@ -20,62 +20,280 @@
     <w:p/>
     <w:p>
       <w:r>
-        <w:t xml:space="preserve">Во время работы над преддипломной практикой была изучена предметная область, детально рассмотрен процесс </w:t>
-      </w:r>
-      <w:r>
-        <w:t>создания</w:t>
+        <w:t>В результате выполнения дипломного проекта был разработан программно-аппаратный комплекс видеоконтроля в системе «Умный дом». Данное</w:t>
       </w:r>
       <w:r>
         <w:t xml:space="preserve"> </w:t>
       </w:r>
       <w:r>
-        <w:t>веб-приложения</w:t>
-      </w:r>
-      <w:r>
-        <w:t xml:space="preserve">, начата разработка </w:t>
-      </w:r>
-      <w:r>
-        <w:t xml:space="preserve">основных компонентов веб-приложения. </w:t>
-      </w:r>
-      <w:r>
-        <w:t xml:space="preserve">В то же время, прорабатываются детали реализации </w:t>
-      </w:r>
-      <w:r>
-        <w:t>управляющей программы</w:t>
-      </w:r>
-      <w:r>
-        <w:t xml:space="preserve">, добавление </w:t>
-      </w:r>
-      <w:r>
-        <w:t>ее</w:t>
-      </w:r>
-      <w:r>
-        <w:t xml:space="preserve"> в систему и </w:t>
-      </w:r>
-      <w:r>
-        <w:t>последующее взаимодействие с ней</w:t>
-      </w:r>
-      <w:r>
-        <w:t xml:space="preserve"> через </w:t>
-      </w:r>
-      <w:r>
-        <w:t>сеть</w:t>
-      </w:r>
-      <w:r>
-        <w:t>.</w:t>
+        <w:t>комплекс</w:t>
+      </w:r>
+      <w:r>
+        <w:t xml:space="preserve"> предназначен для</w:t>
+      </w:r>
+      <w:r>
+        <w:t xml:space="preserve"> людей желающий обеспечить свой дом качественной и простой системой видеоконтроля.</w:t>
       </w:r>
     </w:p>
     <w:p>
       <w:r>
-        <w:t>Также в ходе преддипломной практики была разработана структурная схема, реализуемой системы. Благодаря системному подходу к проект</w:t>
-      </w:r>
-      <w:r>
-        <w:t>ированию возможно дальнейшее ее улучшение и расширение функциональности в целом.</w:t>
+        <w:t>Аппаратная часть обладает камерой, способной делать качественные снимки, что позволяет точно установить изображенные на них объекты. Программная часть</w:t>
+      </w:r>
+      <w:r>
+        <w:t xml:space="preserve"> </w:t>
+      </w:r>
+      <w:r>
+        <w:t>обладает простым, интуитивно понятным пользователю интерфейсом</w:t>
+      </w:r>
+      <w:r>
+        <w:t xml:space="preserve"> </w:t>
+      </w:r>
+      <w:proofErr w:type="gramStart"/>
+      <w:r>
+        <w:rPr>
+          <w:highlight w:val="green"/>
+        </w:rPr>
+        <w:t>а</w:t>
+      </w:r>
+      <w:r>
+        <w:t>даптировать,  для</w:t>
+      </w:r>
+      <w:proofErr w:type="gramEnd"/>
+      <w:r>
+        <w:t xml:space="preserve">  того  чтобы  авто-</w:t>
+      </w:r>
+      <w:proofErr w:type="spellStart"/>
+      <w:r>
+        <w:t>номно</w:t>
+      </w:r>
+      <w:proofErr w:type="spellEnd"/>
+      <w:r>
+        <w:t xml:space="preserve">  собирать  информацию  о  продуктах  и  услугах,  и  получать  отзывы  </w:t>
+      </w:r>
+      <w:proofErr w:type="spellStart"/>
+      <w:r>
+        <w:t>оних</w:t>
+      </w:r>
+      <w:proofErr w:type="spellEnd"/>
+      <w:r>
+        <w:t xml:space="preserve">  от  пользователей.  </w:t>
+      </w:r>
+      <w:proofErr w:type="gramStart"/>
+      <w:r>
+        <w:t xml:space="preserve">После  </w:t>
+      </w:r>
+      <w:bookmarkStart w:id="1" w:name="_GoBack"/>
+      <w:bookmarkEnd w:id="1"/>
+      <w:r>
+        <w:t>этого</w:t>
+      </w:r>
+      <w:proofErr w:type="gramEnd"/>
+      <w:r>
+        <w:t xml:space="preserve">  модель  нейронной  сети  позволяет  </w:t>
+      </w:r>
+      <w:proofErr w:type="spellStart"/>
+      <w:r>
+        <w:t>клас-сифицировать</w:t>
+      </w:r>
+      <w:proofErr w:type="spellEnd"/>
+      <w:r>
+        <w:t xml:space="preserve">  данные  отзывы  по  настроениям  пользователей.  </w:t>
+      </w:r>
+      <w:proofErr w:type="gramStart"/>
+      <w:r>
+        <w:t xml:space="preserve">Это  </w:t>
+      </w:r>
+      <w:proofErr w:type="spellStart"/>
+      <w:r>
+        <w:t>помогаетвыделить</w:t>
+      </w:r>
+      <w:proofErr w:type="spellEnd"/>
+      <w:proofErr w:type="gramEnd"/>
+      <w:r>
+        <w:t xml:space="preserve">  какие  отзывы  требуют  внимательного  изучения  работниками  сер-виса,  а  какие  из  них  </w:t>
+      </w:r>
+      <w:proofErr w:type="spellStart"/>
+      <w:r>
+        <w:t>них</w:t>
+      </w:r>
+      <w:proofErr w:type="spellEnd"/>
+      <w:r>
+        <w:t xml:space="preserve">  не  играют  большой  роли  для  маркетинга.</w:t>
       </w:r>
     </w:p>
     <w:p>
-      <w:bookmarkStart w:id="1" w:name="_GoBack"/>
-      <w:bookmarkEnd w:id="1"/>
+      <w:proofErr w:type="gramStart"/>
+      <w:r>
+        <w:t>Особенностью,  которая</w:t>
+      </w:r>
+      <w:proofErr w:type="gramEnd"/>
+      <w:r>
+        <w:t xml:space="preserve">  отличает  данное  приложение  от  аналогов,  </w:t>
+      </w:r>
+      <w:proofErr w:type="spellStart"/>
+      <w:r>
+        <w:t>явля-ется</w:t>
+      </w:r>
+      <w:proofErr w:type="spellEnd"/>
+      <w:r>
+        <w:t xml:space="preserve">  гибкость  системы,  и  широкие  возможности  в  визуализации  </w:t>
+      </w:r>
+      <w:proofErr w:type="spellStart"/>
+      <w:r>
+        <w:t>результатованализа</w:t>
+      </w:r>
+      <w:proofErr w:type="spellEnd"/>
+      <w:r>
+        <w:t xml:space="preserve">.  </w:t>
+      </w:r>
+      <w:proofErr w:type="gramStart"/>
+      <w:r>
+        <w:t>Это  достигнуто</w:t>
+      </w:r>
+      <w:proofErr w:type="gramEnd"/>
+      <w:r>
+        <w:t xml:space="preserve">  за  счет  использования  усложненной  структуры  ней-</w:t>
+      </w:r>
+      <w:proofErr w:type="spellStart"/>
+      <w:r>
+        <w:t>ронной</w:t>
+      </w:r>
+      <w:proofErr w:type="spellEnd"/>
+      <w:r>
+        <w:t xml:space="preserve">  сети,  что  значительно  сокращает  время  ее  обучения,  и  </w:t>
+      </w:r>
+      <w:proofErr w:type="spellStart"/>
+      <w:r>
+        <w:t>предоставляетпользователю</w:t>
+      </w:r>
+      <w:proofErr w:type="spellEnd"/>
+      <w:r>
+        <w:t xml:space="preserve">  информацию  о  том,  почему  модель  сделала  тот  или  иной  вы-вод  для  отзыва.  </w:t>
+      </w:r>
+      <w:proofErr w:type="gramStart"/>
+      <w:r>
+        <w:t>Данная  особенность</w:t>
+      </w:r>
+      <w:proofErr w:type="gramEnd"/>
+      <w:r>
+        <w:t xml:space="preserve">  системы  дает  возможность  настроить  </w:t>
+      </w:r>
+      <w:proofErr w:type="spellStart"/>
+      <w:r>
+        <w:t>еедля</w:t>
+      </w:r>
+      <w:proofErr w:type="spellEnd"/>
+      <w:r>
+        <w:t xml:space="preserve">  использования  в  сервисах,  где  специфические  термины  и  лексика  </w:t>
+      </w:r>
+      <w:proofErr w:type="spellStart"/>
+      <w:r>
+        <w:t>играютважную</w:t>
+      </w:r>
+      <w:proofErr w:type="spellEnd"/>
+      <w:r>
+        <w:t xml:space="preserve">  роль  в  семантике  отзывов.</w:t>
+      </w:r>
+    </w:p>
+    <w:p>
+      <w:proofErr w:type="gramStart"/>
+      <w:r>
+        <w:t>Вся  собранная</w:t>
+      </w:r>
+      <w:proofErr w:type="gramEnd"/>
+      <w:r>
+        <w:t xml:space="preserve">  и  обработанная  информация  хранится  в  базе  данных,  </w:t>
+      </w:r>
+      <w:proofErr w:type="spellStart"/>
+      <w:r>
+        <w:t>чтопредставляет</w:t>
+      </w:r>
+      <w:proofErr w:type="spellEnd"/>
+      <w:r>
+        <w:t xml:space="preserve">  возможности  для  </w:t>
+      </w:r>
+      <w:proofErr w:type="spellStart"/>
+      <w:r>
+        <w:t>регрессионого</w:t>
+      </w:r>
+      <w:proofErr w:type="spellEnd"/>
+      <w:r>
+        <w:t xml:space="preserve">  анализа  товаров  и  услуг.</w:t>
+      </w:r>
+    </w:p>
+    <w:p>
+      <w:proofErr w:type="gramStart"/>
+      <w:r>
+        <w:t>На  основании</w:t>
+      </w:r>
+      <w:proofErr w:type="gramEnd"/>
+      <w:r>
+        <w:t xml:space="preserve">  вышеприведенных  сведений,  поставленные  цели  </w:t>
+      </w:r>
+      <w:proofErr w:type="spellStart"/>
+      <w:r>
+        <w:t>мож</w:t>
+      </w:r>
+      <w:proofErr w:type="spellEnd"/>
+      <w:r>
+        <w:t xml:space="preserve">-но  считать  выполненными  в  полном  объеме.  </w:t>
+      </w:r>
+      <w:proofErr w:type="gramStart"/>
+      <w:r>
+        <w:t>Дальнейшие  планы</w:t>
+      </w:r>
+      <w:proofErr w:type="gramEnd"/>
+      <w:r>
+        <w:t xml:space="preserve">  </w:t>
+      </w:r>
+      <w:proofErr w:type="spellStart"/>
+      <w:r>
+        <w:t>расширенияприложения</w:t>
+      </w:r>
+      <w:proofErr w:type="spellEnd"/>
+      <w:r>
+        <w:t xml:space="preserve">  заключаются  в  увеличении  производительности  приложения  </w:t>
+      </w:r>
+      <w:proofErr w:type="spellStart"/>
+      <w:r>
+        <w:t>засчет</w:t>
+      </w:r>
+      <w:proofErr w:type="spellEnd"/>
+      <w:r>
+        <w:t xml:space="preserve">  оптимизации  </w:t>
+      </w:r>
+      <w:proofErr w:type="spellStart"/>
+      <w:r>
+        <w:t>оптимизации</w:t>
+      </w:r>
+      <w:proofErr w:type="spellEnd"/>
+      <w:r>
+        <w:t xml:space="preserve">  обработки  групп  наборов  данных.  </w:t>
+      </w:r>
+      <w:proofErr w:type="gramStart"/>
+      <w:r>
+        <w:t>А  так</w:t>
+      </w:r>
+      <w:proofErr w:type="gramEnd"/>
+      <w:r>
+        <w:t xml:space="preserve">  </w:t>
+      </w:r>
+      <w:proofErr w:type="spellStart"/>
+      <w:r>
+        <w:t>жепланируется</w:t>
+      </w:r>
+      <w:proofErr w:type="spellEnd"/>
+      <w:r>
+        <w:t xml:space="preserve">  добавление  графического  интерфейса,  что  позволит  без  </w:t>
+      </w:r>
+      <w:proofErr w:type="spellStart"/>
+      <w:r>
+        <w:t>особыхусилий</w:t>
+      </w:r>
+      <w:proofErr w:type="spellEnd"/>
+      <w:r>
+        <w:t xml:space="preserve">  управлять  системой.</w:t>
+      </w:r>
     </w:p>
     <w:sectPr>
       <w:footerReference w:type="default" r:id="rId7"/>

</xml_diff>